<commit_message>
Created React frontend application
</commit_message>
<xml_diff>
--- a/Design/Backlogs/Product_Backlog.docx
+++ b/Design/Backlogs/Product_Backlog.docx
@@ -331,7 +331,19 @@
               </w:rPr>
             </w:pPr>
             <w:r>
-              <w:t>[1 hr]</w:t>
+              <w:t>[</w:t>
+            </w:r>
+            <w:r>
+              <w:t>3</w:t>
+            </w:r>
+            <w:r>
+              <w:t xml:space="preserve"> hr</w:t>
+            </w:r>
+            <w:r>
+              <w:t>s</w:t>
+            </w:r>
+            <w:r>
+              <w:t>]</w:t>
             </w:r>
           </w:p>
         </w:tc>
@@ -459,7 +471,7 @@
                 <w:b/>
                 <w:bCs/>
               </w:rPr>
-              <w:t>7</w:t>
+              <w:t>9</w:t>
             </w:r>
           </w:p>
         </w:tc>
@@ -485,10 +497,6 @@
           <w:p>
             <w:pPr>
               <w:jc w:val="center"/>
-              <w:rPr>
-                <w:b/>
-                <w:bCs/>
-              </w:rPr>
             </w:pPr>
             <w:r>
               <w:rPr>
@@ -502,10 +510,28 @@
                 <w:b/>
                 <w:bCs/>
               </w:rPr>
-              <w:t>reate an HTML document.</w:t>
-            </w:r>
-            <w:r>
-              <w:t xml:space="preserve"> [0.25 hrs]</w:t>
+              <w:t>reate an HTML document</w:t>
+            </w:r>
+            <w:r>
+              <w:t xml:space="preserve"> </w:t>
+            </w:r>
+          </w:p>
+          <w:p>
+            <w:pPr>
+              <w:jc w:val="center"/>
+              <w:rPr>
+                <w:b/>
+                <w:bCs/>
+              </w:rPr>
+            </w:pPr>
+            <w:r>
+              <w:t>[</w:t>
+            </w:r>
+            <w:r>
+              <w:t>1</w:t>
+            </w:r>
+            <w:r>
+              <w:t xml:space="preserve"> hr]</w:t>
             </w:r>
           </w:p>
         </w:tc>
@@ -516,10 +542,6 @@
           <w:p>
             <w:pPr>
               <w:jc w:val="center"/>
-              <w:rPr>
-                <w:b/>
-                <w:bCs/>
-              </w:rPr>
             </w:pPr>
             <w:r>
               <w:rPr>
@@ -529,7 +551,25 @@
               <w:t>Create a CSS document</w:t>
             </w:r>
             <w:r>
-              <w:t xml:space="preserve"> [0.25 hrs]</w:t>
+              <w:t xml:space="preserve"> </w:t>
+            </w:r>
+          </w:p>
+          <w:p>
+            <w:pPr>
+              <w:jc w:val="center"/>
+              <w:rPr>
+                <w:b/>
+                <w:bCs/>
+              </w:rPr>
+            </w:pPr>
+            <w:r>
+              <w:t>[</w:t>
+            </w:r>
+            <w:r>
+              <w:t>1</w:t>
+            </w:r>
+            <w:r>
+              <w:t xml:space="preserve"> hr]</w:t>
             </w:r>
           </w:p>
         </w:tc>
@@ -540,10 +580,6 @@
           <w:p>
             <w:pPr>
               <w:jc w:val="center"/>
-              <w:rPr>
-                <w:b/>
-                <w:bCs/>
-              </w:rPr>
             </w:pPr>
             <w:r>
               <w:rPr>
@@ -553,7 +589,25 @@
               <w:t>Create a JavaScript document</w:t>
             </w:r>
             <w:r>
-              <w:t xml:space="preserve"> [0.25 hrs]</w:t>
+              <w:t xml:space="preserve"> </w:t>
+            </w:r>
+          </w:p>
+          <w:p>
+            <w:pPr>
+              <w:jc w:val="center"/>
+              <w:rPr>
+                <w:b/>
+                <w:bCs/>
+              </w:rPr>
+            </w:pPr>
+            <w:r>
+              <w:t>[</w:t>
+            </w:r>
+            <w:r>
+              <w:t>1</w:t>
+            </w:r>
+            <w:r>
+              <w:t xml:space="preserve"> hr]</w:t>
             </w:r>
           </w:p>
         </w:tc>
@@ -582,7 +636,13 @@
           </w:p>
           <w:p>
             <w:r>
-              <w:t>[2 hrs]</w:t>
+              <w:t>[</w:t>
+            </w:r>
+            <w:r>
+              <w:t>3</w:t>
+            </w:r>
+            <w:r>
+              <w:t xml:space="preserve"> hrs]</w:t>
             </w:r>
           </w:p>
           <w:p>
@@ -611,7 +671,7 @@
                 <w:b/>
                 <w:bCs/>
               </w:rPr>
-              <w:t>2.75</w:t>
+              <w:t>6</w:t>
             </w:r>
           </w:p>
         </w:tc>
@@ -625,6 +685,9 @@
             <w:pPr>
               <w:jc w:val="center"/>
             </w:pPr>
+            <w:r>
+              <w:t>Velocity: 8</w:t>
+            </w:r>
           </w:p>
         </w:tc>
         <w:tc>
@@ -698,7 +761,7 @@
                 <w:b/>
                 <w:bCs/>
               </w:rPr>
-              <w:t>9.75</w:t>
+              <w:t>15</w:t>
             </w:r>
           </w:p>
         </w:tc>
@@ -717,21 +780,22 @@
         <w:tblLook w:val="04A0" w:firstRow="1" w:lastRow="0" w:firstColumn="1" w:lastColumn="0" w:noHBand="0" w:noVBand="1"/>
       </w:tblPr>
       <w:tblGrid>
-        <w:gridCol w:w="1705"/>
-        <w:gridCol w:w="3780"/>
-        <w:gridCol w:w="3038"/>
+        <w:gridCol w:w="1653"/>
+        <w:gridCol w:w="2482"/>
+        <w:gridCol w:w="1980"/>
+        <w:gridCol w:w="2408"/>
         <w:gridCol w:w="827"/>
       </w:tblGrid>
       <w:tr>
         <w:tc>
           <w:tcPr>
-            <w:tcW w:w="1705" w:type="dxa"/>
-          </w:tcPr>
-          <w:p>
-            <w:pPr>
-              <w:jc w:val="center"/>
-            </w:pPr>
-            <w:bookmarkStart w:id="0" w:name="_Hlk96010237"/>
+            <w:tcW w:w="1653" w:type="dxa"/>
+          </w:tcPr>
+          <w:bookmarkStart w:id="0" w:name="_Hlk96010237"/>
+          <w:p>
+            <w:pPr>
+              <w:jc w:val="center"/>
+            </w:pPr>
             <w:r>
               <w:rPr>
                 <w:noProof/>
@@ -739,7 +803,7 @@
               <mc:AlternateContent>
                 <mc:Choice Requires="wps">
                   <w:drawing>
-                    <wp:anchor distT="0" distB="0" distL="114300" distR="114300" simplePos="0" relativeHeight="251662336" behindDoc="0" locked="0" layoutInCell="1" allowOverlap="1" wp14:anchorId="42FBBC10" wp14:editId="4E6A8834">
+                    <wp:anchor distT="0" distB="0" distL="114300" distR="114300" simplePos="0" relativeHeight="251668480" behindDoc="0" locked="0" layoutInCell="1" allowOverlap="1" wp14:anchorId="42FBBC10" wp14:editId="4E6A8834">
                       <wp:simplePos x="0" y="0"/>
                       <wp:positionH relativeFrom="column">
                         <wp:posOffset>178909</wp:posOffset>
@@ -801,7 +865,23 @@
                 </mc:Choice>
                 <mc:Fallback>
                   <w:pict>
-                    <v:shape w14:anchorId="74805D49" id="Arrow: Down 1" o:spid="_x0000_s1026" type="#_x0000_t67" style="position:absolute;margin-left:14.1pt;margin-top:5.1pt;width:7.65pt;height:16.1pt;z-index:251662336;visibility:visible;mso-wrap-style:square;mso-width-percent:0;mso-height-percent:0;mso-wrap-distance-left:9pt;mso-wrap-distance-top:0;mso-wrap-distance-right:9pt;mso-wrap-distance-bottom:0;mso-position-horizontal:absolute;mso-position-horizontal-relative:text;mso-position-vertical:absolute;mso-position-vertical-relative:text;mso-width-percent:0;mso-height-percent:0;mso-width-relative:margin;mso-height-relative:margin;v-text-anchor:middle" o:gfxdata="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" adj="16485" fillcolor="black [3200]" strokecolor="black [1600]" strokeweight="1pt"/>
+                    <v:shapetype w14:anchorId="7A2BE298" id="_x0000_t67" coordsize="21600,21600" o:spt="67" adj="16200,5400" path="m0@0l@1@0@1,0@2,0@2@0,21600@0,10800,21600xe">
+                      <v:stroke joinstyle="miter"/>
+                      <v:formulas>
+                        <v:f eqn="val #0"/>
+                        <v:f eqn="val #1"/>
+                        <v:f eqn="sum height 0 #1"/>
+                        <v:f eqn="sum 10800 0 #1"/>
+                        <v:f eqn="sum width 0 #0"/>
+                        <v:f eqn="prod @4 @3 10800"/>
+                        <v:f eqn="sum width 0 @5"/>
+                      </v:formulas>
+                      <v:path o:connecttype="custom" o:connectlocs="10800,0;0,@0;10800,21600;21600,@0" o:connectangles="270,180,90,0" textboxrect="@1,0,@2,@6"/>
+                      <v:handles>
+                        <v:h position="#1,#0" xrange="0,10800" yrange="0,21600"/>
+                      </v:handles>
+                    </v:shapetype>
+                    <v:shape id="Arrow: Down 1" o:spid="_x0000_s1026" type="#_x0000_t67" style="position:absolute;margin-left:14.1pt;margin-top:5.1pt;width:7.65pt;height:16.1pt;z-index:251668480;visibility:visible;mso-wrap-style:square;mso-width-percent:0;mso-height-percent:0;mso-wrap-distance-left:9pt;mso-wrap-distance-top:0;mso-wrap-distance-right:9pt;mso-wrap-distance-bottom:0;mso-position-horizontal:absolute;mso-position-horizontal-relative:text;mso-position-vertical:absolute;mso-position-vertical-relative:text;mso-width-percent:0;mso-height-percent:0;mso-width-relative:margin;mso-height-relative:margin;v-text-anchor:middle" o:gfxdata="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" adj="16485" fillcolor="black [3200]" strokecolor="black [1600]" strokeweight="1pt"/>
                   </w:pict>
                 </mc:Fallback>
               </mc:AlternateContent>
@@ -813,7 +893,7 @@
               <mc:AlternateContent>
                 <mc:Choice Requires="wps">
                   <w:drawing>
-                    <wp:anchor distT="0" distB="0" distL="114300" distR="114300" simplePos="0" relativeHeight="251663360" behindDoc="0" locked="0" layoutInCell="1" allowOverlap="1" wp14:anchorId="67F81D49" wp14:editId="34887707">
+                    <wp:anchor distT="0" distB="0" distL="114300" distR="114300" simplePos="0" relativeHeight="251669504" behindDoc="0" locked="0" layoutInCell="1" allowOverlap="1" wp14:anchorId="67F81D49" wp14:editId="34887707">
                       <wp:simplePos x="0" y="0"/>
                       <wp:positionH relativeFrom="column">
                         <wp:posOffset>792034</wp:posOffset>
@@ -875,7 +955,7 @@
                 </mc:Choice>
                 <mc:Fallback>
                   <w:pict>
-                    <v:shape w14:anchorId="0500BAD8" id="Arrow: Down 2" o:spid="_x0000_s1026" type="#_x0000_t67" style="position:absolute;margin-left:62.35pt;margin-top:.75pt;width:7.65pt;height:16.1pt;rotation:-90;z-index:251663360;visibility:visible;mso-wrap-style:square;mso-width-percent:0;mso-height-percent:0;mso-wrap-distance-left:9pt;mso-wrap-distance-top:0;mso-wrap-distance-right:9pt;mso-wrap-distance-bottom:0;mso-position-horizontal:absolute;mso-position-horizontal-relative:text;mso-position-vertical:absolute;mso-position-vertical-relative:text;mso-width-percent:0;mso-height-percent:0;mso-width-relative:margin;mso-height-relative:margin;v-text-anchor:middle" o:gfxdata="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" adj="16485" fillcolor="black [3200]" strokecolor="black [1600]" strokeweight="1pt"/>
+                    <v:shape w14:anchorId="6B1093EF" id="Arrow: Down 2" o:spid="_x0000_s1026" type="#_x0000_t67" style="position:absolute;margin-left:62.35pt;margin-top:.75pt;width:7.65pt;height:16.1pt;rotation:-90;z-index:251669504;visibility:visible;mso-wrap-style:square;mso-width-percent:0;mso-height-percent:0;mso-wrap-distance-left:9pt;mso-wrap-distance-top:0;mso-wrap-distance-right:9pt;mso-wrap-distance-bottom:0;mso-position-horizontal:absolute;mso-position-horizontal-relative:text;mso-position-vertical:absolute;mso-position-vertical-relative:text;mso-width-percent:0;mso-height-percent:0;mso-width-relative:margin;mso-height-relative:margin;v-text-anchor:middle" o:gfxdata="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" adj="16485" fillcolor="black [3200]" strokecolor="black [1600]" strokeweight="1pt"/>
                   </w:pict>
                 </mc:Fallback>
               </mc:AlternateContent>
@@ -892,21 +972,35 @@
         </w:tc>
         <w:tc>
           <w:tcPr>
-            <w:tcW w:w="3780" w:type="dxa"/>
-          </w:tcPr>
-          <w:p>
-            <w:pPr>
-              <w:jc w:val="center"/>
-            </w:pPr>
-          </w:p>
-        </w:tc>
-        <w:tc>
-          <w:tcPr>
-            <w:tcW w:w="3038" w:type="dxa"/>
-          </w:tcPr>
-          <w:p>
-            <w:pPr>
-              <w:jc w:val="center"/>
+            <w:tcW w:w="2482" w:type="dxa"/>
+          </w:tcPr>
+          <w:p>
+            <w:pPr>
+              <w:jc w:val="center"/>
+            </w:pPr>
+          </w:p>
+        </w:tc>
+        <w:tc>
+          <w:tcPr>
+            <w:tcW w:w="1980" w:type="dxa"/>
+          </w:tcPr>
+          <w:p>
+            <w:pPr>
+              <w:jc w:val="center"/>
+            </w:pPr>
+          </w:p>
+        </w:tc>
+        <w:tc>
+          <w:tcPr>
+            <w:tcW w:w="2408" w:type="dxa"/>
+          </w:tcPr>
+          <w:p>
+            <w:pPr>
+              <w:jc w:val="center"/>
+              <w:rPr>
+                <w:b/>
+                <w:bCs/>
+              </w:rPr>
             </w:pPr>
           </w:p>
         </w:tc>
@@ -929,93 +1023,106 @@
         </w:tc>
       </w:tr>
       <w:tr>
-        <w:trPr>
-          <w:trHeight w:val="2114"/>
-        </w:trPr>
-        <w:tc>
-          <w:tcPr>
-            <w:tcW w:w="1705" w:type="dxa"/>
-          </w:tcPr>
-          <w:p>
-            <w:pPr>
-              <w:jc w:val="center"/>
-            </w:pPr>
-            <w:r>
-              <w:t>Storage Containers for Data [3]</w:t>
-            </w:r>
-          </w:p>
-        </w:tc>
-        <w:tc>
-          <w:tcPr>
-            <w:tcW w:w="3780" w:type="dxa"/>
-          </w:tcPr>
-          <w:p>
-            <w:pPr>
-              <w:jc w:val="center"/>
-            </w:pPr>
-            <w:r>
-              <w:rPr>
-                <w:b/>
-                <w:bCs/>
-              </w:rPr>
-              <w:t>C</w:t>
-            </w:r>
-            <w:r>
-              <w:rPr>
-                <w:b/>
-                <w:bCs/>
-              </w:rPr>
-              <w:t xml:space="preserve">reate a class for storing individual club data </w:t>
-            </w:r>
-          </w:p>
-          <w:p>
-            <w:pPr>
-              <w:jc w:val="center"/>
-            </w:pPr>
-            <w:r>
-              <w:t>[1 hr]</w:t>
-            </w:r>
-          </w:p>
-        </w:tc>
-        <w:tc>
-          <w:tcPr>
-            <w:tcW w:w="3038" w:type="dxa"/>
-          </w:tcPr>
-          <w:p>
-            <w:pPr>
-              <w:jc w:val="center"/>
-              <w:rPr>
-                <w:b/>
-                <w:bCs/>
-              </w:rPr>
-            </w:pPr>
-            <w:r>
-              <w:rPr>
-                <w:b/>
-                <w:bCs/>
-              </w:rPr>
-              <w:t>I</w:t>
-            </w:r>
-            <w:r>
-              <w:rPr>
-                <w:b/>
-                <w:bCs/>
-              </w:rPr>
-              <w:t>mplement a data structure to store all</w:t>
-            </w:r>
-            <w:r>
-              <w:rPr>
-                <w:b/>
-                <w:bCs/>
-              </w:rPr>
+        <w:tc>
+          <w:tcPr>
+            <w:tcW w:w="1653" w:type="dxa"/>
+          </w:tcPr>
+          <w:p>
+            <w:pPr>
+              <w:jc w:val="center"/>
+              <w:rPr>
+                <w:noProof/>
+              </w:rPr>
+            </w:pPr>
+            <w:r>
+              <w:rPr>
+                <w:noProof/>
+              </w:rPr>
+              <w:t>Setup MERN stack</w:t>
+            </w:r>
+            <w:r>
+              <w:rPr>
+                <w:noProof/>
+              </w:rPr>
+              <w:t xml:space="preserve"> [13]</w:t>
+            </w:r>
+          </w:p>
+        </w:tc>
+        <w:tc>
+          <w:tcPr>
+            <w:tcW w:w="2482" w:type="dxa"/>
+          </w:tcPr>
+          <w:p>
+            <w:pPr>
+              <w:jc w:val="center"/>
+              <w:rPr>
+                <w:b/>
+                <w:bCs/>
+              </w:rPr>
+            </w:pPr>
+            <w:r>
+              <w:rPr>
+                <w:b/>
+                <w:bCs/>
+              </w:rPr>
+              <w:t xml:space="preserve">Setup MongoDB </w:t>
+            </w:r>
+          </w:p>
+          <w:p>
+            <w:pPr>
+              <w:jc w:val="center"/>
+            </w:pPr>
+            <w:r>
+              <w:t>[3 hrs]</w:t>
+            </w:r>
+          </w:p>
+        </w:tc>
+        <w:tc>
+          <w:tcPr>
+            <w:tcW w:w="1980" w:type="dxa"/>
+          </w:tcPr>
+          <w:p>
+            <w:pPr>
+              <w:jc w:val="center"/>
+            </w:pPr>
+            <w:r>
+              <w:rPr>
+                <w:b/>
+                <w:bCs/>
+              </w:rPr>
+              <w:t>Setup Express</w:t>
+            </w:r>
+            <w:r>
               <w:t xml:space="preserve"> </w:t>
             </w:r>
-            <w:r>
-              <w:rPr>
-                <w:b/>
-                <w:bCs/>
-              </w:rPr>
-              <w:t xml:space="preserve">club information </w:t>
+          </w:p>
+          <w:p>
+            <w:pPr>
+              <w:jc w:val="center"/>
+            </w:pPr>
+            <w:r>
+              <w:t xml:space="preserve">[3 hrs] </w:t>
+            </w:r>
+          </w:p>
+        </w:tc>
+        <w:tc>
+          <w:tcPr>
+            <w:tcW w:w="2408" w:type="dxa"/>
+          </w:tcPr>
+          <w:p>
+            <w:pPr>
+              <w:jc w:val="center"/>
+              <w:rPr>
+                <w:b/>
+                <w:bCs/>
+              </w:rPr>
+            </w:pPr>
+            <w:r>
+              <w:rPr>
+                <w:b/>
+                <w:bCs/>
+              </w:rPr>
+              <w:t>Setup Node.js</w:t>
             </w:r>
           </w:p>
           <w:p>
@@ -1044,7 +1151,7 @@
                 <w:b/>
                 <w:bCs/>
               </w:rPr>
-              <w:t>4</w:t>
+              <w:t>9</w:t>
             </w:r>
           </w:p>
         </w:tc>
@@ -1055,51 +1162,58 @@
         </w:trPr>
         <w:tc>
           <w:tcPr>
-            <w:tcW w:w="1705" w:type="dxa"/>
-          </w:tcPr>
-          <w:p>
-            <w:pPr>
-              <w:jc w:val="center"/>
-            </w:pPr>
-            <w:r>
-              <w:t xml:space="preserve"> Data Collection and Management of User’s Answers [1]</w:t>
-            </w:r>
-          </w:p>
-        </w:tc>
-        <w:tc>
-          <w:tcPr>
-            <w:tcW w:w="3780" w:type="dxa"/>
-          </w:tcPr>
-          <w:p>
-            <w:pPr>
-              <w:jc w:val="center"/>
-            </w:pPr>
-            <w:r>
-              <w:rPr>
-                <w:b/>
-                <w:bCs/>
-              </w:rPr>
-              <w:t>C</w:t>
-            </w:r>
-            <w:r>
-              <w:rPr>
-                <w:b/>
-                <w:bCs/>
-              </w:rPr>
-              <w:t xml:space="preserve">reate a storage container for the user’s responses to the survey questions </w:t>
-            </w:r>
-            <w:r>
-              <w:t>[1 hr]</w:t>
-            </w:r>
-          </w:p>
-        </w:tc>
-        <w:tc>
-          <w:tcPr>
-            <w:tcW w:w="3038" w:type="dxa"/>
-          </w:tcPr>
-          <w:p>
-            <w:pPr>
-              <w:jc w:val="center"/>
+            <w:tcW w:w="1653" w:type="dxa"/>
+          </w:tcPr>
+          <w:p>
+            <w:pPr>
+              <w:jc w:val="center"/>
+            </w:pPr>
+            <w:r>
+              <w:t xml:space="preserve"> Data Collection and Management of User’s Answers [3]</w:t>
+            </w:r>
+          </w:p>
+        </w:tc>
+        <w:tc>
+          <w:tcPr>
+            <w:tcW w:w="2482" w:type="dxa"/>
+          </w:tcPr>
+          <w:p>
+            <w:pPr>
+              <w:jc w:val="center"/>
+            </w:pPr>
+            <w:r>
+              <w:rPr>
+                <w:b/>
+                <w:bCs/>
+              </w:rPr>
+              <w:t xml:space="preserve">Create a storage container for the user’s responses to the survey questions </w:t>
+            </w:r>
+            <w:r>
+              <w:t>[3 hrs]</w:t>
+            </w:r>
+          </w:p>
+        </w:tc>
+        <w:tc>
+          <w:tcPr>
+            <w:tcW w:w="1980" w:type="dxa"/>
+          </w:tcPr>
+          <w:p>
+            <w:pPr>
+              <w:jc w:val="center"/>
+            </w:pPr>
+          </w:p>
+        </w:tc>
+        <w:tc>
+          <w:tcPr>
+            <w:tcW w:w="2408" w:type="dxa"/>
+          </w:tcPr>
+          <w:p>
+            <w:pPr>
+              <w:jc w:val="center"/>
+              <w:rPr>
+                <w:b/>
+                <w:bCs/>
+              </w:rPr>
             </w:pPr>
           </w:p>
         </w:tc>
@@ -1120,7 +1234,7 @@
                 <w:b/>
                 <w:bCs/>
               </w:rPr>
-              <w:t>1</w:t>
+              <w:t>3</w:t>
             </w:r>
           </w:p>
         </w:tc>
@@ -1131,60 +1245,67 @@
         </w:trPr>
         <w:tc>
           <w:tcPr>
-            <w:tcW w:w="1705" w:type="dxa"/>
-          </w:tcPr>
-          <w:p>
-            <w:pPr>
-              <w:jc w:val="center"/>
-            </w:pPr>
-            <w:r>
-              <w:t>Algorithm for Searching the Storage Container [5]</w:t>
-            </w:r>
-          </w:p>
-        </w:tc>
-        <w:tc>
-          <w:tcPr>
-            <w:tcW w:w="3780" w:type="dxa"/>
-          </w:tcPr>
-          <w:p>
-            <w:pPr>
-              <w:jc w:val="center"/>
-              <w:rPr>
-                <w:b/>
-                <w:bCs/>
-              </w:rPr>
-            </w:pPr>
-            <w:r>
-              <w:rPr>
-                <w:b/>
-                <w:bCs/>
-              </w:rPr>
-              <w:t>C</w:t>
-            </w:r>
-            <w:r>
-              <w:rPr>
-                <w:b/>
-                <w:bCs/>
-              </w:rPr>
-              <w:t xml:space="preserve">reate an algorithm to search through the storage container of choice </w:t>
-            </w:r>
-          </w:p>
-          <w:p>
-            <w:pPr>
-              <w:jc w:val="center"/>
-            </w:pPr>
-            <w:r>
-              <w:t>[5 hrs]</w:t>
-            </w:r>
-          </w:p>
-        </w:tc>
-        <w:tc>
-          <w:tcPr>
-            <w:tcW w:w="3038" w:type="dxa"/>
-          </w:tcPr>
-          <w:p>
-            <w:pPr>
-              <w:jc w:val="center"/>
+            <w:tcW w:w="1653" w:type="dxa"/>
+          </w:tcPr>
+          <w:p>
+            <w:pPr>
+              <w:jc w:val="center"/>
+            </w:pPr>
+            <w:r>
+              <w:t>Algorithm for Searching the Storage Container [8]</w:t>
+            </w:r>
+          </w:p>
+        </w:tc>
+        <w:tc>
+          <w:tcPr>
+            <w:tcW w:w="2482" w:type="dxa"/>
+          </w:tcPr>
+          <w:p>
+            <w:pPr>
+              <w:jc w:val="center"/>
+              <w:rPr>
+                <w:b/>
+                <w:bCs/>
+              </w:rPr>
+            </w:pPr>
+            <w:r>
+              <w:rPr>
+                <w:b/>
+                <w:bCs/>
+              </w:rPr>
+              <w:t>Create an algorithm to search through database</w:t>
+            </w:r>
+          </w:p>
+          <w:p>
+            <w:pPr>
+              <w:jc w:val="center"/>
+            </w:pPr>
+            <w:r>
+              <w:t>[8 hrs]</w:t>
+            </w:r>
+          </w:p>
+        </w:tc>
+        <w:tc>
+          <w:tcPr>
+            <w:tcW w:w="1980" w:type="dxa"/>
+          </w:tcPr>
+          <w:p>
+            <w:pPr>
+              <w:jc w:val="center"/>
+            </w:pPr>
+          </w:p>
+        </w:tc>
+        <w:tc>
+          <w:tcPr>
+            <w:tcW w:w="2408" w:type="dxa"/>
+          </w:tcPr>
+          <w:p>
+            <w:pPr>
+              <w:jc w:val="center"/>
+              <w:rPr>
+                <w:b/>
+                <w:bCs/>
+              </w:rPr>
             </w:pPr>
           </w:p>
         </w:tc>
@@ -1205,7 +1326,7 @@
                 <w:b/>
                 <w:bCs/>
               </w:rPr>
-              <w:t>5</w:t>
+              <w:t>8</w:t>
             </w:r>
           </w:p>
         </w:tc>
@@ -1216,31 +1337,48 @@
         </w:trPr>
         <w:tc>
           <w:tcPr>
-            <w:tcW w:w="1705" w:type="dxa"/>
-          </w:tcPr>
-          <w:p>
-            <w:pPr>
-              <w:jc w:val="center"/>
-            </w:pPr>
-          </w:p>
-        </w:tc>
-        <w:tc>
-          <w:tcPr>
-            <w:tcW w:w="3780" w:type="dxa"/>
-          </w:tcPr>
-          <w:p>
-            <w:pPr>
-              <w:jc w:val="center"/>
-            </w:pPr>
-          </w:p>
-        </w:tc>
-        <w:tc>
-          <w:tcPr>
-            <w:tcW w:w="3038" w:type="dxa"/>
-          </w:tcPr>
-          <w:p>
-            <w:pPr>
-              <w:jc w:val="center"/>
+            <w:tcW w:w="1653" w:type="dxa"/>
+          </w:tcPr>
+          <w:p>
+            <w:pPr>
+              <w:jc w:val="center"/>
+            </w:pPr>
+            <w:r>
+              <w:t>Velocity: 24</w:t>
+            </w:r>
+          </w:p>
+        </w:tc>
+        <w:tc>
+          <w:tcPr>
+            <w:tcW w:w="2482" w:type="dxa"/>
+          </w:tcPr>
+          <w:p>
+            <w:pPr>
+              <w:jc w:val="center"/>
+            </w:pPr>
+          </w:p>
+        </w:tc>
+        <w:tc>
+          <w:tcPr>
+            <w:tcW w:w="1980" w:type="dxa"/>
+          </w:tcPr>
+          <w:p>
+            <w:pPr>
+              <w:jc w:val="center"/>
+            </w:pPr>
+          </w:p>
+        </w:tc>
+        <w:tc>
+          <w:tcPr>
+            <w:tcW w:w="2408" w:type="dxa"/>
+          </w:tcPr>
+          <w:p>
+            <w:pPr>
+              <w:jc w:val="center"/>
+              <w:rPr>
+                <w:b/>
+                <w:bCs/>
+              </w:rPr>
             </w:pPr>
           </w:p>
         </w:tc>
@@ -1261,13 +1399,16 @@
                 <w:b/>
                 <w:bCs/>
               </w:rPr>
-              <w:t>10</w:t>
+              <w:t>20</w:t>
             </w:r>
           </w:p>
         </w:tc>
       </w:tr>
       <w:bookmarkEnd w:id="0"/>
     </w:tbl>
+    <w:p/>
+    <w:p/>
+    <w:p/>
     <w:p/>
     <w:p>
       <w:r>
@@ -1300,11 +1441,11 @@
           <w:tcPr>
             <w:tcW w:w="1525" w:type="dxa"/>
           </w:tcPr>
-          <w:p>
-            <w:pPr>
-              <w:jc w:val="center"/>
-            </w:pPr>
-            <w:bookmarkStart w:id="1" w:name="_Hlk96010371"/>
+          <w:bookmarkStart w:id="1" w:name="_Hlk96010371"/>
+          <w:p>
+            <w:pPr>
+              <w:jc w:val="center"/>
+            </w:pPr>
             <w:r>
               <w:rPr>
                 <w:noProof/>
@@ -1556,9 +1697,6 @@
         </w:tc>
       </w:tr>
       <w:tr>
-        <w:trPr>
-          <w:trHeight w:val="2231"/>
-        </w:trPr>
         <w:tc>
           <w:tcPr>
             <w:tcW w:w="1525" w:type="dxa"/>
@@ -1568,7 +1706,7 @@
               <w:jc w:val="center"/>
             </w:pPr>
             <w:r>
-              <w:t>Creating Questionnaire [3]</w:t>
+              <w:t>Website Design for Questions [13]</w:t>
             </w:r>
           </w:p>
         </w:tc>
@@ -1580,23 +1718,25 @@
           <w:p>
             <w:pPr>
               <w:jc w:val="center"/>
-            </w:pPr>
-            <w:r>
-              <w:rPr>
-                <w:b/>
-                <w:bCs/>
-              </w:rPr>
-              <w:t>C</w:t>
-            </w:r>
-            <w:r>
-              <w:rPr>
-                <w:b/>
-                <w:bCs/>
-              </w:rPr>
-              <w:t>reate questions that will help narrow down the user’s interest</w:t>
-            </w:r>
-            <w:r>
-              <w:t xml:space="preserve"> [3 hrs]</w:t>
+              <w:rPr>
+                <w:b/>
+                <w:bCs/>
+              </w:rPr>
+            </w:pPr>
+            <w:r>
+              <w:rPr>
+                <w:b/>
+                <w:bCs/>
+              </w:rPr>
+              <w:t>Setup React</w:t>
+            </w:r>
+          </w:p>
+          <w:p>
+            <w:pPr>
+              <w:jc w:val="center"/>
+            </w:pPr>
+            <w:r>
+              <w:t>[3 hrs]</w:t>
             </w:r>
           </w:p>
         </w:tc>
@@ -1612,6 +1752,21 @@
                 <w:bCs/>
               </w:rPr>
             </w:pPr>
+            <w:r>
+              <w:rPr>
+                <w:b/>
+                <w:bCs/>
+              </w:rPr>
+              <w:t>Setup a blank webpage</w:t>
+            </w:r>
+          </w:p>
+          <w:p>
+            <w:pPr>
+              <w:jc w:val="center"/>
+            </w:pPr>
+            <w:r>
+              <w:t>[1 hr]</w:t>
+            </w:r>
           </w:p>
         </w:tc>
         <w:tc>
@@ -1621,11 +1776,46 @@
           <w:p>
             <w:pPr>
               <w:jc w:val="center"/>
-              <w:rPr>
-                <w:b/>
-                <w:bCs/>
-              </w:rPr>
-            </w:pPr>
+            </w:pPr>
+            <w:r>
+              <w:rPr>
+                <w:b/>
+                <w:bCs/>
+              </w:rPr>
+              <w:t>Add</w:t>
+            </w:r>
+            <w:r>
+              <w:rPr>
+                <w:b/>
+                <w:bCs/>
+              </w:rPr>
+              <w:t xml:space="preserve"> the </w:t>
+            </w:r>
+            <w:r>
+              <w:rPr>
+                <w:b/>
+                <w:bCs/>
+              </w:rPr>
+              <w:t>categories</w:t>
+            </w:r>
+            <w:r>
+              <w:rPr>
+                <w:b/>
+                <w:bCs/>
+              </w:rPr>
+              <w:t xml:space="preserve"> onto the webpage with answer choices</w:t>
+            </w:r>
+            <w:r>
+              <w:t xml:space="preserve"> </w:t>
+            </w:r>
+          </w:p>
+          <w:p>
+            <w:pPr>
+              <w:jc w:val="center"/>
+            </w:pPr>
+            <w:r>
+              <w:t>[8 hrs]</w:t>
+            </w:r>
           </w:p>
         </w:tc>
         <w:tc>
@@ -1640,6 +1830,21 @@
                 <w:bCs/>
               </w:rPr>
             </w:pPr>
+            <w:r>
+              <w:rPr>
+                <w:b/>
+                <w:bCs/>
+              </w:rPr>
+              <w:t xml:space="preserve">Add a submit button at the end of the webpage </w:t>
+            </w:r>
+          </w:p>
+          <w:p>
+            <w:pPr>
+              <w:jc w:val="center"/>
+            </w:pPr>
+            <w:r>
+              <w:t>[2 hrs]</w:t>
+            </w:r>
           </w:p>
         </w:tc>
         <w:tc>
@@ -1654,6 +1859,21 @@
                 <w:bCs/>
               </w:rPr>
             </w:pPr>
+            <w:r>
+              <w:rPr>
+                <w:b/>
+                <w:bCs/>
+              </w:rPr>
+              <w:t xml:space="preserve">Create scripts to gather the users category selection </w:t>
+            </w:r>
+          </w:p>
+          <w:p>
+            <w:pPr>
+              <w:jc w:val="center"/>
+            </w:pPr>
+            <w:r>
+              <w:t>[8 hrs]</w:t>
+            </w:r>
           </w:p>
         </w:tc>
         <w:tc>
@@ -1673,188 +1893,14 @@
                 <w:b/>
                 <w:bCs/>
               </w:rPr>
-              <w:t>3</w:t>
-            </w:r>
-          </w:p>
-        </w:tc>
-      </w:tr>
-      <w:tr>
-        <w:tc>
-          <w:tcPr>
-            <w:tcW w:w="1525" w:type="dxa"/>
-          </w:tcPr>
-          <w:p>
-            <w:pPr>
-              <w:jc w:val="center"/>
-            </w:pPr>
-            <w:r>
-              <w:t>Website Design for Questions [13]</w:t>
-            </w:r>
-          </w:p>
-        </w:tc>
-        <w:tc>
-          <w:tcPr>
-            <w:tcW w:w="1727" w:type="dxa"/>
-            <w:gridSpan w:val="2"/>
-          </w:tcPr>
-          <w:p>
-            <w:pPr>
-              <w:jc w:val="center"/>
-              <w:rPr>
-                <w:b/>
-                <w:bCs/>
-              </w:rPr>
-            </w:pPr>
-            <w:r>
-              <w:rPr>
-                <w:b/>
-                <w:bCs/>
-              </w:rPr>
-              <w:t>S</w:t>
-            </w:r>
-            <w:r>
-              <w:rPr>
-                <w:b/>
-                <w:bCs/>
-              </w:rPr>
-              <w:t>etup a blank webpage</w:t>
-            </w:r>
-          </w:p>
-          <w:p>
-            <w:pPr>
-              <w:jc w:val="center"/>
-            </w:pPr>
-            <w:r>
-              <w:t>[1 hr]</w:t>
-            </w:r>
-          </w:p>
-        </w:tc>
-        <w:tc>
-          <w:tcPr>
-            <w:tcW w:w="1513" w:type="dxa"/>
-          </w:tcPr>
-          <w:p>
-            <w:pPr>
-              <w:jc w:val="center"/>
-            </w:pPr>
-            <w:r>
-              <w:rPr>
-                <w:b/>
-                <w:bCs/>
-              </w:rPr>
-              <w:t>S</w:t>
-            </w:r>
-            <w:r>
-              <w:rPr>
-                <w:b/>
-                <w:bCs/>
-              </w:rPr>
-              <w:t>tart adding the questions onto the webpage with answer choices</w:t>
-            </w:r>
-            <w:r>
-              <w:t xml:space="preserve"> </w:t>
-            </w:r>
-          </w:p>
-          <w:p>
-            <w:pPr>
-              <w:jc w:val="center"/>
-            </w:pPr>
-            <w:r>
-              <w:t>[5 hrs]</w:t>
-            </w:r>
-          </w:p>
-        </w:tc>
-        <w:tc>
-          <w:tcPr>
-            <w:tcW w:w="1800" w:type="dxa"/>
-          </w:tcPr>
-          <w:p>
-            <w:pPr>
-              <w:jc w:val="center"/>
-              <w:rPr>
-                <w:b/>
-                <w:bCs/>
-              </w:rPr>
-            </w:pPr>
-            <w:r>
-              <w:rPr>
-                <w:b/>
-                <w:bCs/>
-              </w:rPr>
-              <w:t>A</w:t>
-            </w:r>
-            <w:r>
-              <w:rPr>
-                <w:b/>
-                <w:bCs/>
-              </w:rPr>
-              <w:t xml:space="preserve">dd a submit button at the end of the questionnaire </w:t>
-            </w:r>
-          </w:p>
-          <w:p>
-            <w:pPr>
-              <w:jc w:val="center"/>
-            </w:pPr>
-            <w:r>
-              <w:t>[2 hrs]</w:t>
-            </w:r>
-          </w:p>
-        </w:tc>
-        <w:tc>
-          <w:tcPr>
-            <w:tcW w:w="1800" w:type="dxa"/>
-          </w:tcPr>
-          <w:p>
-            <w:pPr>
-              <w:jc w:val="center"/>
-            </w:pPr>
-            <w:r>
-              <w:rPr>
-                <w:b/>
-                <w:bCs/>
-              </w:rPr>
-              <w:t>C</w:t>
-            </w:r>
-            <w:r>
-              <w:rPr>
-                <w:b/>
-                <w:bCs/>
-              </w:rPr>
-              <w:t xml:space="preserve">reate scripts to gather the users answers to the survey questions </w:t>
-            </w:r>
-            <w:r>
-              <w:t>[4 hrs]</w:t>
-            </w:r>
-          </w:p>
-        </w:tc>
-        <w:tc>
-          <w:tcPr>
-            <w:tcW w:w="1350" w:type="dxa"/>
-          </w:tcPr>
-          <w:p>
-            <w:pPr>
-              <w:jc w:val="center"/>
-            </w:pPr>
-          </w:p>
-        </w:tc>
-        <w:tc>
-          <w:tcPr>
-            <w:tcW w:w="810" w:type="dxa"/>
-          </w:tcPr>
-          <w:p>
-            <w:pPr>
-              <w:jc w:val="center"/>
-              <w:rPr>
-                <w:b/>
-                <w:bCs/>
-              </w:rPr>
-            </w:pPr>
-            <w:r>
-              <w:rPr>
-                <w:b/>
-                <w:bCs/>
-              </w:rPr>
-              <w:t>12</w:t>
+              <w:t>2</w:t>
+            </w:r>
+            <w:r>
+              <w:rPr>
+                <w:b/>
+                <w:bCs/>
+              </w:rPr>
+              <w:t>2</w:t>
             </w:r>
           </w:p>
         </w:tc>
@@ -1893,14 +1939,7 @@
                 <w:b/>
                 <w:bCs/>
               </w:rPr>
-              <w:t>A</w:t>
-            </w:r>
-            <w:r>
-              <w:rPr>
-                <w:b/>
-                <w:bCs/>
-              </w:rPr>
-              <w:t xml:space="preserve">dd the display page for clubs of interest after the user clicks submit </w:t>
+              <w:t xml:space="preserve">Add the display page for clubs of interest after the user clicks submit </w:t>
             </w:r>
             <w:r>
               <w:t>[8 hrs]</w:t>
@@ -1921,22 +1960,15 @@
                 <w:b/>
                 <w:bCs/>
               </w:rPr>
-              <w:t>A</w:t>
-            </w:r>
-            <w:r>
-              <w:rPr>
-                <w:b/>
-                <w:bCs/>
-              </w:rPr>
-              <w:t xml:space="preserve">dd the name of the club first and with a large font </w:t>
-            </w:r>
-          </w:p>
-          <w:p>
-            <w:pPr>
-              <w:jc w:val="center"/>
-            </w:pPr>
-            <w:r>
-              <w:t>[1 hr]</w:t>
+              <w:t xml:space="preserve">Add the name of the club first and with a large font </w:t>
+            </w:r>
+          </w:p>
+          <w:p>
+            <w:pPr>
+              <w:jc w:val="center"/>
+            </w:pPr>
+            <w:r>
+              <w:t>[1 hrs]</w:t>
             </w:r>
           </w:p>
           <w:p>
@@ -1962,22 +1994,15 @@
                 <w:b/>
                 <w:bCs/>
               </w:rPr>
-              <w:t>A</w:t>
-            </w:r>
-            <w:r>
-              <w:rPr>
-                <w:b/>
-                <w:bCs/>
-              </w:rPr>
-              <w:t xml:space="preserve">dd the club’s website link below the name of the club </w:t>
-            </w:r>
-          </w:p>
-          <w:p>
-            <w:pPr>
-              <w:jc w:val="center"/>
-            </w:pPr>
-            <w:r>
-              <w:t>[1 hr]</w:t>
+              <w:t xml:space="preserve">Add the club’s website link below the name of the club </w:t>
+            </w:r>
+          </w:p>
+          <w:p>
+            <w:pPr>
+              <w:jc w:val="center"/>
+            </w:pPr>
+            <w:r>
+              <w:t>[1 hrs]</w:t>
             </w:r>
           </w:p>
         </w:tc>
@@ -1994,22 +2019,15 @@
                 <w:b/>
                 <w:bCs/>
               </w:rPr>
-              <w:t>A</w:t>
-            </w:r>
-            <w:r>
-              <w:rPr>
-                <w:b/>
-                <w:bCs/>
-              </w:rPr>
-              <w:t xml:space="preserve">dd the club’s description below the website link </w:t>
-            </w:r>
-          </w:p>
-          <w:p>
-            <w:pPr>
-              <w:jc w:val="center"/>
-            </w:pPr>
-            <w:r>
-              <w:t>[1 hr]</w:t>
+              <w:t xml:space="preserve">Add the club’s description below the website link </w:t>
+            </w:r>
+          </w:p>
+          <w:p>
+            <w:pPr>
+              <w:jc w:val="center"/>
+            </w:pPr>
+            <w:r>
+              <w:t>[1 hrs]</w:t>
             </w:r>
           </w:p>
         </w:tc>
@@ -2020,23 +2038,32 @@
           <w:p>
             <w:pPr>
               <w:jc w:val="center"/>
-            </w:pPr>
-            <w:r>
-              <w:rPr>
-                <w:b/>
-                <w:bCs/>
-              </w:rPr>
-              <w:t>D</w:t>
-            </w:r>
-            <w:r>
-              <w:rPr>
-                <w:b/>
-                <w:bCs/>
-              </w:rPr>
-              <w:t xml:space="preserve">isplay two clubs per line </w:t>
-            </w:r>
-            <w:r>
-              <w:t>[3 hrs]</w:t>
+              <w:rPr>
+                <w:b/>
+                <w:bCs/>
+              </w:rPr>
+            </w:pPr>
+            <w:r>
+              <w:rPr>
+                <w:b/>
+                <w:bCs/>
+              </w:rPr>
+              <w:t>Display two clubs per line</w:t>
+            </w:r>
+          </w:p>
+          <w:p>
+            <w:pPr>
+              <w:jc w:val="center"/>
+            </w:pPr>
+            <w:r>
+              <w:rPr>
+                <w:b/>
+                <w:bCs/>
+              </w:rPr>
+              <w:t xml:space="preserve"> </w:t>
+            </w:r>
+            <w:r>
+              <w:t>[4 hrs]</w:t>
             </w:r>
           </w:p>
         </w:tc>
@@ -2057,7 +2084,14 @@
                 <w:b/>
                 <w:bCs/>
               </w:rPr>
-              <w:t>14</w:t>
+              <w:t>1</w:t>
+            </w:r>
+            <w:r>
+              <w:rPr>
+                <w:b/>
+                <w:bCs/>
+              </w:rPr>
+              <w:t>5</w:t>
             </w:r>
           </w:p>
         </w:tc>
@@ -2071,6 +2105,9 @@
             <w:pPr>
               <w:jc w:val="center"/>
             </w:pPr>
+            <w:r>
+              <w:t>Velocity: 34</w:t>
+            </w:r>
           </w:p>
         </w:tc>
         <w:tc>
@@ -2141,7 +2178,7 @@
                 <w:b/>
                 <w:bCs/>
               </w:rPr>
-              <w:t>29</w:t>
+              <w:t>37</w:t>
             </w:r>
           </w:p>
         </w:tc>

</xml_diff>